<commit_message>
Format code to printable document
</commit_message>
<xml_diff>
--- a/docs/instrucoes.docx
+++ b/docs/instrucoes.docx
@@ -11,8 +11,6 @@
           <w:szCs w:val="28"/>
         </w:rPr>
       </w:pPr>
-      <w:bookmarkStart w:id="0" w:name="_GoBack"/>
-      <w:bookmarkEnd w:id="0"/>
       <w:r>
         <w:rPr>
           <w:b/>
@@ -535,7 +533,7 @@
         <w:jc w:val="both"/>
       </w:pPr>
       <w:r>
-        <w:t xml:space="preserve"> Não repita os exemplos.  </w:t>
+        <w:t xml:space="preserve">Não repita os exemplos.  </w:t>
       </w:r>
     </w:p>
     <w:p>
@@ -603,508 +601,775 @@
         <w:rPr>
           <w:b/>
         </w:rPr>
-        <w:t xml:space="preserve"> os clientes que não </w:t>
+        <w:t xml:space="preserve"> os clientes que não t</w:t>
+      </w:r>
+      <w:r>
+        <w:rPr>
+          <w:b/>
+        </w:rPr>
+        <w:t>ê</w:t>
+      </w:r>
+      <w:r>
+        <w:rPr>
+          <w:b/>
+        </w:rPr>
+        <w:t>m requisições em aberto</w:t>
+      </w:r>
+      <w:r>
+        <w:rPr>
+          <w:b/>
+        </w:rPr>
+        <w:t>”</w:t>
+      </w:r>
+      <w:bookmarkStart w:id="0" w:name="_GoBack"/>
+      <w:bookmarkEnd w:id="0"/>
+    </w:p>
+    <w:p>
+      <w:pPr>
+        <w:jc w:val="both"/>
+      </w:pPr>
+    </w:p>
+    <w:p>
+      <w:pPr>
+        <w:jc w:val="both"/>
+      </w:pPr>
+    </w:p>
+    <w:p>
+      <w:pPr>
+        <w:jc w:val="both"/>
+        <w:rPr>
+          <w:b/>
+        </w:rPr>
+      </w:pPr>
+      <w:r>
+        <w:rPr>
+          <w:b/>
+        </w:rPr>
+        <w:t xml:space="preserve">4. Escreva comandos em SQL para </w:t>
+      </w:r>
+      <w:r>
+        <w:rPr>
+          <w:b/>
+        </w:rPr>
+        <w:t xml:space="preserve">realizar as consultas abaixo:  </w:t>
+      </w:r>
+    </w:p>
+    <w:p>
+      <w:pPr>
+        <w:jc w:val="both"/>
+      </w:pPr>
+    </w:p>
+    <w:p>
+      <w:pPr>
+        <w:jc w:val="both"/>
+      </w:pPr>
+      <w:r>
+        <w:t xml:space="preserve"> 4.1 Listar o código do cliente, o nome do cliente e todas as solicitações </w:t>
+      </w:r>
+      <w:r>
+        <w:t xml:space="preserve">efetuados por ele no mês de </w:t>
+      </w:r>
+      <w:r>
+        <w:t>junho</w:t>
+      </w:r>
+      <w:r>
+        <w:t>/201</w:t>
+      </w:r>
+      <w:r>
+        <w:t>9</w:t>
+      </w:r>
+      <w:r>
+        <w:t>.</w:t>
+      </w:r>
+    </w:p>
+    <w:p>
+      <w:pPr>
+        <w:jc w:val="both"/>
+      </w:pPr>
+    </w:p>
+    <w:p>
+      <w:pPr>
+        <w:jc w:val="both"/>
+      </w:pPr>
+      <w:r>
+        <w:t xml:space="preserve">4.2 Listar o </w:t>
       </w:r>
       <w:proofErr w:type="gramStart"/>
       <w:r>
-        <w:rPr>
-          <w:b/>
-        </w:rPr>
-        <w:t>tem</w:t>
+        <w:t>produto  que</w:t>
       </w:r>
       <w:proofErr w:type="gramEnd"/>
       <w:r>
-        <w:rPr>
-          <w:b/>
-        </w:rPr>
-        <w:t xml:space="preserve"> requisições em aberto</w:t>
-      </w:r>
-      <w:r>
-        <w:rPr>
-          <w:b/>
-        </w:rPr>
-        <w:t>”</w:t>
-      </w:r>
-    </w:p>
-    <w:p>
-      <w:pPr>
-        <w:jc w:val="both"/>
-      </w:pPr>
-    </w:p>
-    <w:p>
-      <w:pPr>
-        <w:jc w:val="both"/>
-      </w:pPr>
-    </w:p>
-    <w:p>
-      <w:pPr>
-        <w:jc w:val="both"/>
-        <w:rPr>
-          <w:b/>
-        </w:rPr>
-      </w:pPr>
-      <w:r>
-        <w:rPr>
-          <w:b/>
-        </w:rPr>
-        <w:t xml:space="preserve">4. Escreva comandos em SQL para </w:t>
-      </w:r>
-      <w:r>
-        <w:rPr>
-          <w:b/>
-        </w:rPr>
-        <w:t xml:space="preserve">realizar as consultas abaixo:  </w:t>
-      </w:r>
-    </w:p>
-    <w:p>
-      <w:pPr>
-        <w:jc w:val="both"/>
-      </w:pPr>
-    </w:p>
-    <w:p>
-      <w:pPr>
-        <w:jc w:val="both"/>
-      </w:pPr>
-      <w:r>
-        <w:t xml:space="preserve"> 4.1 Listar o código do cliente, o nome do cliente e todas as solicitações </w:t>
-      </w:r>
-      <w:r>
-        <w:t xml:space="preserve">efetuados por ele no mês de </w:t>
-      </w:r>
-      <w:r>
-        <w:t>junho</w:t>
-      </w:r>
-      <w:r>
-        <w:t>/201</w:t>
-      </w:r>
+        <w:t xml:space="preserve"> possui o maior número de solicitações cadastradas já atendidas.</w:t>
+      </w:r>
+    </w:p>
+    <w:p>
+      <w:pPr>
+        <w:jc w:val="both"/>
+      </w:pPr>
+    </w:p>
+    <w:p>
+      <w:pPr>
+        <w:jc w:val="both"/>
+      </w:pPr>
+      <w:r>
+        <w:t xml:space="preserve">4.3 Listar o número de </w:t>
+      </w:r>
+      <w:proofErr w:type="gramStart"/>
+      <w:r>
+        <w:t>solicitações  existentes</w:t>
+      </w:r>
+      <w:proofErr w:type="gramEnd"/>
+      <w:r>
+        <w:t xml:space="preserve"> para cada tipo de produto e a descrição do tipo.</w:t>
+      </w:r>
+    </w:p>
+    <w:p>
+      <w:pPr>
+        <w:jc w:val="both"/>
+      </w:pPr>
+    </w:p>
+    <w:p>
+      <w:pPr>
+        <w:jc w:val="both"/>
+      </w:pPr>
+      <w:r>
+        <w:t>4.4 Criar uma visão com o custo total das manutenções realizadas para cada cliente. Considere apenas as solicitações atendidas.</w:t>
+      </w:r>
+      <w:r>
+        <w:t xml:space="preserve"> Esta visão é atualizável? </w:t>
+      </w:r>
+      <w:proofErr w:type="gramStart"/>
+      <w:r>
+        <w:t>Porque</w:t>
+      </w:r>
+      <w:proofErr w:type="gramEnd"/>
+      <w:r>
+        <w:t>?</w:t>
+      </w:r>
+    </w:p>
+    <w:p>
+      <w:pPr>
+        <w:jc w:val="both"/>
+      </w:pPr>
+    </w:p>
+    <w:p>
+      <w:pPr>
+        <w:jc w:val="both"/>
+      </w:pPr>
+      <w:r>
+        <w:t xml:space="preserve">4.5 Listar todas as </w:t>
+      </w:r>
+      <w:proofErr w:type="gramStart"/>
+      <w:r>
+        <w:t>ocorrências  das</w:t>
+      </w:r>
+      <w:proofErr w:type="gramEnd"/>
+      <w:r>
+        <w:t xml:space="preserve"> solicitações </w:t>
+      </w:r>
+      <w:r>
+        <w:t>não atendidas.</w:t>
+      </w:r>
+    </w:p>
+    <w:p>
+      <w:pPr>
+        <w:jc w:val="both"/>
+      </w:pPr>
+      <w:r>
+        <w:t xml:space="preserve"> </w:t>
+      </w:r>
+    </w:p>
+    <w:p>
+      <w:pPr>
+        <w:jc w:val="both"/>
+      </w:pPr>
+      <w:r>
+        <w:t>4</w:t>
+      </w:r>
+      <w:r>
+        <w:t xml:space="preserve">.6 </w:t>
+      </w:r>
+      <w:proofErr w:type="gramStart"/>
+      <w:r>
+        <w:t>Listar  a</w:t>
+      </w:r>
+      <w:proofErr w:type="gramEnd"/>
+      <w:r>
+        <w:t xml:space="preserve"> descrição da  categoria de problema que mais ocorreu nos últimos 2 meses.</w:t>
+      </w:r>
+    </w:p>
+    <w:p>
+      <w:pPr>
+        <w:jc w:val="both"/>
+      </w:pPr>
+    </w:p>
+    <w:p>
+      <w:pPr>
+        <w:jc w:val="both"/>
+      </w:pPr>
+      <w:r>
+        <w:t>4</w:t>
+      </w:r>
+      <w:r>
+        <w:t>.7 Liste o código do produto que nunca teve uma solicitação de manutenção.</w:t>
+      </w:r>
+    </w:p>
+    <w:p>
+      <w:pPr>
+        <w:jc w:val="both"/>
+      </w:pPr>
+    </w:p>
+    <w:p>
+      <w:pPr>
+        <w:jc w:val="both"/>
+      </w:pPr>
+      <w:r>
+        <w:t>4</w:t>
+      </w:r>
+      <w:r>
+        <w:t>.8 Listar</w:t>
+      </w:r>
+      <w:r>
+        <w:t xml:space="preserve"> o nome dos técnicos</w:t>
+      </w:r>
+      <w:r>
+        <w:t xml:space="preserve"> que tenham solicitações parcialmente atendidas e que já existam mais de 2 ocorrências para a solicitação.</w:t>
+      </w:r>
+    </w:p>
+    <w:p>
+      <w:pPr>
+        <w:jc w:val="both"/>
+      </w:pPr>
+    </w:p>
+    <w:p>
+      <w:pPr>
+        <w:jc w:val="both"/>
+      </w:pPr>
+      <w:r>
+        <w:t>4.9 Acrescente uma coluna nova “data de inclusão” no formato date, na primeira tabela criada.  Altere o valor desta coluna colocando a data do sistema.</w:t>
+      </w:r>
+    </w:p>
+    <w:p>
+      <w:pPr>
+        <w:jc w:val="both"/>
+      </w:pPr>
+    </w:p>
+    <w:p>
+      <w:pPr>
+        <w:jc w:val="both"/>
+      </w:pPr>
+      <w:r>
+        <w:t xml:space="preserve">4.10 Explique para que serve a claúsula </w:t>
+      </w:r>
+      <w:r>
+        <w:rPr>
+          <w:i/>
+        </w:rPr>
+        <w:t>group by</w:t>
+      </w:r>
+      <w:r>
+        <w:t xml:space="preserve"> e dê 1 exemplo de sua utilização.</w:t>
+      </w:r>
+    </w:p>
+    <w:p>
+      <w:pPr>
+        <w:jc w:val="both"/>
+      </w:pPr>
+    </w:p>
+    <w:p>
+      <w:pPr>
+        <w:jc w:val="both"/>
+      </w:pPr>
+      <w:r>
+        <w:t xml:space="preserve">4.11 Explique para que serve a claúsula </w:t>
+      </w:r>
+      <w:r>
+        <w:rPr>
+          <w:i/>
+        </w:rPr>
+        <w:t xml:space="preserve">having </w:t>
+      </w:r>
+      <w:r>
+        <w:t>e dê 1 exemplo de sua utilização.</w:t>
+      </w:r>
+    </w:p>
+    <w:p>
+      <w:pPr>
+        <w:jc w:val="both"/>
+      </w:pPr>
+      <w:r>
+        <w:t xml:space="preserve"> </w:t>
+      </w:r>
+    </w:p>
+    <w:p>
+      <w:pPr>
+        <w:jc w:val="both"/>
+      </w:pPr>
+      <w:r>
+        <w:t>4.12</w:t>
+      </w:r>
+      <w:r>
+        <w:t xml:space="preserve"> Dê exemplo de um comando utilizando subconsultas que utilize o operador in.</w:t>
+      </w:r>
+    </w:p>
+    <w:p>
+      <w:pPr>
+        <w:jc w:val="both"/>
+      </w:pPr>
+    </w:p>
+    <w:p>
+      <w:pPr>
+        <w:jc w:val="both"/>
+      </w:pPr>
+      <w:r>
+        <w:t>4.13</w:t>
+      </w:r>
+      <w:r>
+        <w:t xml:space="preserve"> Dê exemplo de um comando utilizando subconsultas que utilize o operador not in.</w:t>
+      </w:r>
+    </w:p>
+    <w:p>
+      <w:pPr>
+        <w:jc w:val="both"/>
+      </w:pPr>
+    </w:p>
+    <w:p>
+      <w:pPr>
+        <w:jc w:val="both"/>
+      </w:pPr>
+      <w:r>
+        <w:t>4.14</w:t>
+      </w:r>
+      <w:r>
+        <w:t xml:space="preserve"> Dê exemplo de um comando utilizando subconsultas que utilize o operador exists</w:t>
+      </w:r>
+    </w:p>
+    <w:p>
+      <w:pPr>
+        <w:jc w:val="both"/>
+      </w:pPr>
+    </w:p>
+    <w:p>
+      <w:pPr>
+        <w:jc w:val="both"/>
+      </w:pPr>
+      <w:r>
+        <w:t>4.15</w:t>
+      </w:r>
+      <w:r>
+        <w:t xml:space="preserve"> Dê exemplo de um comando utilizando subconsultas que utilize o operador </w:t>
+      </w:r>
+      <w:proofErr w:type="gramStart"/>
+      <w:r>
+        <w:t>not  exists</w:t>
+      </w:r>
+      <w:proofErr w:type="gramEnd"/>
+      <w:r>
+        <w:t>.</w:t>
+      </w:r>
+    </w:p>
+    <w:p>
+      <w:pPr>
+        <w:jc w:val="both"/>
+      </w:pPr>
+    </w:p>
+    <w:p>
+      <w:pPr>
+        <w:jc w:val="both"/>
+      </w:pPr>
+      <w:r>
+        <w:t>4.16</w:t>
+      </w:r>
+      <w:r>
+        <w:t xml:space="preserve"> Dê exemplo de uma subconsulta utilizada dentro de um comando Update.</w:t>
+      </w:r>
+    </w:p>
+    <w:p>
+      <w:pPr>
+        <w:jc w:val="both"/>
+      </w:pPr>
+    </w:p>
+    <w:p>
+      <w:pPr>
+        <w:jc w:val="both"/>
+      </w:pPr>
+      <w:r>
+        <w:t xml:space="preserve"> 4.17</w:t>
+      </w:r>
+      <w:r>
+        <w:t xml:space="preserve"> Dê exemplo de uma subconsulta utilizada dentro de um </w:t>
+      </w:r>
+      <w:proofErr w:type="gramStart"/>
+      <w:r>
+        <w:t>comando Delete</w:t>
+      </w:r>
+      <w:proofErr w:type="gramEnd"/>
+      <w:r>
+        <w:t>.</w:t>
+      </w:r>
+    </w:p>
+    <w:p>
+      <w:pPr>
+        <w:jc w:val="both"/>
+      </w:pPr>
+    </w:p>
+    <w:p>
+      <w:pPr>
+        <w:jc w:val="both"/>
+      </w:pPr>
+      <w:r>
+        <w:t>4.18 Dê exemplo de uma consulta utilizando a cláusula MINUS</w:t>
+      </w:r>
+    </w:p>
+    <w:p>
+      <w:pPr>
+        <w:jc w:val="both"/>
+      </w:pPr>
+    </w:p>
+    <w:p>
+      <w:pPr>
+        <w:jc w:val="both"/>
+      </w:pPr>
+      <w:r>
+        <w:t>4.19 Dê exemplo de uma consulta utilizando a cláusula INTERSECT.</w:t>
+      </w:r>
+    </w:p>
+    <w:p>
+      <w:pPr>
+        <w:jc w:val="both"/>
+      </w:pPr>
+    </w:p>
+    <w:p>
+      <w:pPr>
+        <w:jc w:val="both"/>
+      </w:pPr>
+    </w:p>
+    <w:p>
+      <w:pPr>
+        <w:jc w:val="both"/>
+      </w:pPr>
+      <w:r>
+        <w:t>================================================================</w:t>
+      </w:r>
+    </w:p>
+    <w:p>
+      <w:pPr>
+        <w:jc w:val="both"/>
+      </w:pPr>
+    </w:p>
+    <w:p>
+      <w:pPr>
+        <w:jc w:val="both"/>
+        <w:rPr>
+          <w:b/>
+        </w:rPr>
+      </w:pPr>
+      <w:r>
+        <w:rPr>
+          <w:b/>
+        </w:rPr>
+        <w:t>Parte PL/SQL</w:t>
+      </w:r>
+    </w:p>
+    <w:p>
+      <w:pPr>
+        <w:jc w:val="both"/>
+        <w:rPr>
+          <w:b/>
+        </w:rPr>
+      </w:pPr>
+      <w:r>
+        <w:rPr>
+          <w:b/>
+        </w:rPr>
+        <w:t>---------------------</w:t>
+      </w:r>
+    </w:p>
+    <w:p>
+      <w:pPr>
+        <w:jc w:val="both"/>
+      </w:pPr>
+    </w:p>
+    <w:p>
+      <w:pPr>
+        <w:jc w:val="both"/>
+      </w:pPr>
+      <w:r>
+        <w:t>5-Escreva uma função que seja útil para a lógica de negócios de seu sistema e indique o contexto de sua utilização.</w:t>
+      </w:r>
+    </w:p>
+    <w:p>
+      <w:pPr>
+        <w:jc w:val="both"/>
+      </w:pPr>
+    </w:p>
+    <w:p>
+      <w:pPr>
+        <w:pStyle w:val="Corpodetexto2"/>
+        <w:jc w:val="both"/>
+      </w:pPr>
+      <w:r>
+        <w:t xml:space="preserve">6- </w:t>
+      </w:r>
+      <w:r>
+        <w:t>Escreva um trigger que ao incluir uma ocorrência se já houver mais de</w:t>
+      </w:r>
+      <w:r>
+        <w:t xml:space="preserve"> 3</w:t>
+      </w:r>
+      <w:r>
+        <w:t xml:space="preserve"> </w:t>
+      </w:r>
+      <w:r>
+        <w:t xml:space="preserve">ocorrências </w:t>
+      </w:r>
+      <w:r>
+        <w:t>d</w:t>
+      </w:r>
+      <w:r>
+        <w:t>a</w:t>
+      </w:r>
+      <w:r>
+        <w:t xml:space="preserve"> mesma solicitação   gravar em uma tabela de log a mensagem</w:t>
+      </w:r>
+    </w:p>
+    <w:p>
+      <w:pPr>
+        <w:pStyle w:val="Corpodetexto2"/>
+        <w:jc w:val="both"/>
+      </w:pPr>
+    </w:p>
+    <w:p>
+      <w:pPr>
+        <w:pStyle w:val="Corpodetexto2"/>
+        <w:jc w:val="both"/>
+      </w:pPr>
+      <w:r>
+        <w:t>“Situação Grave – grande n</w:t>
+      </w:r>
+      <w:r>
+        <w:t>ú</w:t>
+      </w:r>
+      <w:r>
+        <w:t xml:space="preserve">mero de </w:t>
+      </w:r>
+      <w:proofErr w:type="gramStart"/>
+      <w:r>
+        <w:t>ocorrências  &lt;</w:t>
+      </w:r>
+      <w:proofErr w:type="gramEnd"/>
+      <w:r>
+        <w:t>codsolicitação.&gt; &lt;nomecliente&gt;&lt;qtde”.</w:t>
+      </w:r>
+    </w:p>
+    <w:p>
+      <w:pPr>
+        <w:pStyle w:val="Corpodetexto2"/>
+        <w:jc w:val="both"/>
+      </w:pPr>
+    </w:p>
+    <w:p>
+      <w:pPr>
+        <w:pStyle w:val="Corpodetexto2"/>
+        <w:jc w:val="both"/>
+      </w:pPr>
+      <w:r>
+        <w:t>7</w:t>
+      </w:r>
+      <w:r>
+        <w:t>- Escreva um trigger que ao excluir uma solicitação exclua também as suas ocorrências.</w:t>
+      </w:r>
+    </w:p>
+    <w:p>
+      <w:pPr>
+        <w:pStyle w:val="Corpodetexto2"/>
+        <w:jc w:val="both"/>
+      </w:pPr>
+    </w:p>
+    <w:p>
+      <w:pPr>
+        <w:pStyle w:val="Corpodetexto2"/>
+        <w:jc w:val="both"/>
+      </w:pPr>
+      <w:r>
+        <w:t>8</w:t>
+      </w:r>
+      <w:r>
+        <w:t>- Escreva uma procedure que calcule o custo de uma manutenção. Esta procedure d</w:t>
+      </w:r>
+      <w:r>
+        <w:t xml:space="preserve">eve receber como parâmetro o código da </w:t>
+      </w:r>
+      <w:r>
+        <w:t xml:space="preserve">Solicitação e somar as horas de todas as ocorrências realizadas para esta solicitação. Considerar que a unidade é sempre horas </w:t>
+      </w:r>
+      <w:proofErr w:type="gramStart"/>
+      <w:r>
+        <w:t>inteiras(</w:t>
+      </w:r>
+      <w:proofErr w:type="gramEnd"/>
+      <w:r>
+        <w:t>desconsiderar minutos). O custo base é</w:t>
+      </w:r>
+    </w:p>
+    <w:p>
+      <w:pPr>
+        <w:pStyle w:val="Corpodetexto2"/>
+        <w:jc w:val="both"/>
+      </w:pPr>
+      <w:r>
+        <w:t xml:space="preserve">    </w:t>
+      </w:r>
+    </w:p>
+    <w:p>
+      <w:pPr>
+        <w:pStyle w:val="Corpodetexto2"/>
+        <w:jc w:val="both"/>
+      </w:pPr>
+      <w:r>
+        <w:t>se   tipoProd = ´HW´     custo =</w:t>
+      </w:r>
+      <w:r>
+        <w:t xml:space="preserve"> r$2</w:t>
+      </w:r>
+      <w:r>
+        <w:t>0,00 por hora</w:t>
+      </w:r>
+    </w:p>
+    <w:p>
+      <w:pPr>
+        <w:pStyle w:val="Corpodetexto2"/>
+        <w:jc w:val="both"/>
+      </w:pPr>
+      <w:r>
+        <w:t xml:space="preserve">      </w:t>
+      </w:r>
+      <w:r>
+        <w:t xml:space="preserve"> tipoProd = ´SW´     custo = r$3</w:t>
+      </w:r>
+      <w:r>
+        <w:t>0,00 por hora</w:t>
+      </w:r>
+    </w:p>
+    <w:p>
+      <w:pPr>
+        <w:pStyle w:val="Corpodetexto2"/>
+        <w:jc w:val="both"/>
+      </w:pPr>
+    </w:p>
+    <w:p>
+      <w:pPr>
+        <w:pStyle w:val="Corpodetexto2"/>
+        <w:jc w:val="both"/>
+      </w:pPr>
+      <w:r>
+        <w:t>O custo total não pode ser menor do que o preço mínimo para a categoria.</w:t>
+      </w:r>
+    </w:p>
+    <w:p>
+      <w:pPr>
+        <w:pStyle w:val="Corpodetexto2"/>
+        <w:jc w:val="both"/>
+      </w:pPr>
+    </w:p>
+    <w:p>
+      <w:pPr>
+        <w:pStyle w:val="Corpodetexto2"/>
+        <w:jc w:val="both"/>
+      </w:pPr>
+    </w:p>
+    <w:p>
+      <w:pPr>
+        <w:pStyle w:val="Corpodetexto2"/>
+        <w:jc w:val="both"/>
+      </w:pPr>
+    </w:p>
+    <w:p>
+      <w:pPr>
+        <w:pStyle w:val="Corpodetexto2"/>
+        <w:jc w:val="both"/>
+      </w:pPr>
       <w:r>
         <w:t>9</w:t>
       </w:r>
       <w:r>
-        <w:t>.</w:t>
-      </w:r>
-    </w:p>
-    <w:p>
-      <w:pPr>
-        <w:jc w:val="both"/>
-      </w:pPr>
-    </w:p>
-    <w:p>
-      <w:pPr>
-        <w:jc w:val="both"/>
-      </w:pPr>
-      <w:r>
-        <w:t xml:space="preserve">4.2 Listar o </w:t>
+        <w:t xml:space="preserve">- </w:t>
       </w:r>
       <w:proofErr w:type="gramStart"/>
       <w:r>
-        <w:t>produto  que</w:t>
+        <w:t>Escreva  um</w:t>
+      </w:r>
+      <w:r>
+        <w:t>a</w:t>
       </w:r>
       <w:proofErr w:type="gramEnd"/>
       <w:r>
-        <w:t xml:space="preserve"> possui o maior número de solicitações cadastradas já atendidas.</w:t>
-      </w:r>
-    </w:p>
-    <w:p>
-      <w:pPr>
-        <w:jc w:val="both"/>
-      </w:pPr>
-    </w:p>
-    <w:p>
-      <w:pPr>
-        <w:jc w:val="both"/>
-      </w:pPr>
-      <w:r>
-        <w:t xml:space="preserve">4.3 Listar o número de </w:t>
+        <w:t xml:space="preserve"> procedure </w:t>
+      </w:r>
+      <w:r>
+        <w:t xml:space="preserve">que receba como parâmetro o código do produto e </w:t>
+      </w:r>
+      <w:r>
+        <w:t xml:space="preserve"> verifique, quantas requisições existem (em qq situação) e classifique:</w:t>
+      </w:r>
+    </w:p>
+    <w:p>
+      <w:pPr>
+        <w:pStyle w:val="Corpodetexto2"/>
+        <w:jc w:val="both"/>
+      </w:pPr>
+    </w:p>
+    <w:p>
+      <w:pPr>
+        <w:pStyle w:val="Corpodetexto2"/>
+        <w:jc w:val="both"/>
+      </w:pPr>
+      <w:r>
+        <w:t xml:space="preserve">           </w:t>
       </w:r>
       <w:proofErr w:type="gramStart"/>
       <w:r>
-        <w:t>solicitações  existentes</w:t>
+        <w:t>Se  qtde</w:t>
       </w:r>
       <w:proofErr w:type="gramEnd"/>
       <w:r>
-        <w:t xml:space="preserve"> para cada tipo de produto e a descrição do tipo.</w:t>
-      </w:r>
-    </w:p>
-    <w:p>
-      <w:pPr>
-        <w:jc w:val="both"/>
-      </w:pPr>
-    </w:p>
-    <w:p>
-      <w:pPr>
-        <w:jc w:val="both"/>
-      </w:pPr>
-      <w:r>
-        <w:t>4.4 Criar uma visão com o custo total das manutenções realizadas para cada cliente. Considere apenas as solicitações atendidas.</w:t>
-      </w:r>
-      <w:r>
-        <w:t xml:space="preserve"> Esta visão é atualizável? </w:t>
+        <w:t xml:space="preserve"> de requisições &gt;= 15 “Produto Ruim – não recomendar”</w:t>
+      </w:r>
+    </w:p>
+    <w:p>
+      <w:pPr>
+        <w:pStyle w:val="Corpodetexto2"/>
+        <w:jc w:val="both"/>
+      </w:pPr>
+      <w:r>
+        <w:t xml:space="preserve">           </w:t>
       </w:r>
       <w:proofErr w:type="gramStart"/>
       <w:r>
-        <w:t>Porque</w:t>
+        <w:t>Se  qtde</w:t>
       </w:r>
       <w:proofErr w:type="gramEnd"/>
       <w:r>
-        <w:t>?</w:t>
-      </w:r>
-    </w:p>
-    <w:p>
-      <w:pPr>
-        <w:jc w:val="both"/>
-      </w:pPr>
-    </w:p>
-    <w:p>
-      <w:pPr>
-        <w:jc w:val="both"/>
-      </w:pPr>
-      <w:r>
-        <w:t xml:space="preserve">4.5 Listar todas as </w:t>
+        <w:t xml:space="preserve"> de requisições &gt;= 5 e &lt; 15  “Produto a ser verificado”</w:t>
+      </w:r>
+    </w:p>
+    <w:p>
+      <w:pPr>
+        <w:pStyle w:val="Corpodetexto2"/>
+        <w:jc w:val="both"/>
+      </w:pPr>
+      <w:r>
+        <w:t xml:space="preserve">           </w:t>
       </w:r>
       <w:proofErr w:type="gramStart"/>
       <w:r>
-        <w:t>ocorrências  das</w:t>
+        <w:t>Se  qtde</w:t>
       </w:r>
       <w:proofErr w:type="gramEnd"/>
       <w:r>
-        <w:t xml:space="preserve"> solicitações </w:t>
-      </w:r>
-      <w:r>
-        <w:t>não atendidas.</w:t>
-      </w:r>
-    </w:p>
-    <w:p>
-      <w:pPr>
-        <w:jc w:val="both"/>
-      </w:pPr>
-      <w:r>
-        <w:t xml:space="preserve"> </w:t>
-      </w:r>
-    </w:p>
-    <w:p>
-      <w:pPr>
-        <w:jc w:val="both"/>
-      </w:pPr>
-      <w:r>
-        <w:t>4</w:t>
-      </w:r>
-      <w:r>
-        <w:t xml:space="preserve">.6 </w:t>
-      </w:r>
-      <w:proofErr w:type="gramStart"/>
-      <w:r>
-        <w:t>Listar  a</w:t>
-      </w:r>
-      <w:proofErr w:type="gramEnd"/>
-      <w:r>
-        <w:t xml:space="preserve"> descrição da  categoria de problema que mais ocorreu nos últimos 2 meses.</w:t>
-      </w:r>
-    </w:p>
-    <w:p>
-      <w:pPr>
-        <w:jc w:val="both"/>
-      </w:pPr>
-    </w:p>
-    <w:p>
-      <w:pPr>
-        <w:jc w:val="both"/>
-      </w:pPr>
-      <w:r>
-        <w:t>4</w:t>
-      </w:r>
-      <w:r>
-        <w:t>.7 Liste o código do produto que nunca teve uma solicitação de manutenção.</w:t>
-      </w:r>
-    </w:p>
-    <w:p>
-      <w:pPr>
-        <w:jc w:val="both"/>
-      </w:pPr>
-    </w:p>
-    <w:p>
-      <w:pPr>
-        <w:jc w:val="both"/>
-      </w:pPr>
-      <w:r>
-        <w:t>4</w:t>
-      </w:r>
-      <w:r>
-        <w:t>.8 Listar</w:t>
-      </w:r>
-      <w:r>
-        <w:t xml:space="preserve"> o nome dos técnicos</w:t>
-      </w:r>
-      <w:r>
-        <w:t xml:space="preserve"> que tenham solicitações parcialmente atendidas e que já existam mais de 2 ocorrências para a solicitação.</w:t>
-      </w:r>
-    </w:p>
-    <w:p>
-      <w:pPr>
-        <w:jc w:val="both"/>
-      </w:pPr>
-    </w:p>
-    <w:p>
-      <w:pPr>
-        <w:jc w:val="both"/>
-      </w:pPr>
-      <w:r>
-        <w:t>4.9 Acrescente uma coluna nova “data de inclusão” no formato date, na primeira tabela criada.  Altere o valor desta coluna colocando a data do sistema.</w:t>
-      </w:r>
-    </w:p>
-    <w:p>
-      <w:pPr>
-        <w:jc w:val="both"/>
-      </w:pPr>
-    </w:p>
-    <w:p>
-      <w:pPr>
-        <w:jc w:val="both"/>
-      </w:pPr>
-      <w:r>
-        <w:t xml:space="preserve">4.10 Explique para que serve a claúsula </w:t>
-      </w:r>
-      <w:r>
-        <w:rPr>
-          <w:i/>
-        </w:rPr>
-        <w:t>group by</w:t>
-      </w:r>
-      <w:r>
-        <w:t xml:space="preserve"> e dê 1 exemplo de sua utilização.</w:t>
-      </w:r>
-    </w:p>
-    <w:p>
-      <w:pPr>
-        <w:jc w:val="both"/>
-      </w:pPr>
-    </w:p>
-    <w:p>
-      <w:pPr>
-        <w:jc w:val="both"/>
-      </w:pPr>
-      <w:r>
-        <w:t xml:space="preserve">4.11 Explique para que serve a claúsula </w:t>
-      </w:r>
-      <w:r>
-        <w:rPr>
-          <w:i/>
-        </w:rPr>
-        <w:t xml:space="preserve">having </w:t>
-      </w:r>
-      <w:r>
-        <w:t>e dê 1 exemplo de sua utilização.</w:t>
-      </w:r>
-    </w:p>
-    <w:p>
-      <w:pPr>
-        <w:jc w:val="both"/>
-      </w:pPr>
-      <w:r>
-        <w:t xml:space="preserve"> </w:t>
-      </w:r>
-    </w:p>
-    <w:p>
-      <w:pPr>
-        <w:jc w:val="both"/>
-      </w:pPr>
-      <w:r>
-        <w:t>4.12</w:t>
-      </w:r>
-      <w:r>
-        <w:t xml:space="preserve"> Dê exemplo de um comando utilizando subconsultas que utilize o operador in.</w:t>
-      </w:r>
-    </w:p>
-    <w:p>
-      <w:pPr>
-        <w:jc w:val="both"/>
-      </w:pPr>
-    </w:p>
-    <w:p>
-      <w:pPr>
-        <w:jc w:val="both"/>
-      </w:pPr>
-      <w:r>
-        <w:t>4.13</w:t>
-      </w:r>
-      <w:r>
-        <w:t xml:space="preserve"> Dê exemplo de um comando utilizando subconsultas que utilize o operador not in.</w:t>
-      </w:r>
-    </w:p>
-    <w:p>
-      <w:pPr>
-        <w:jc w:val="both"/>
-      </w:pPr>
-    </w:p>
-    <w:p>
-      <w:pPr>
-        <w:jc w:val="both"/>
-      </w:pPr>
-      <w:r>
-        <w:t>4.14</w:t>
-      </w:r>
-      <w:r>
-        <w:t xml:space="preserve"> Dê exemplo de um comando utilizando subconsultas que utilize o operador exists</w:t>
-      </w:r>
-    </w:p>
-    <w:p>
-      <w:pPr>
-        <w:jc w:val="both"/>
-      </w:pPr>
-    </w:p>
-    <w:p>
-      <w:pPr>
-        <w:jc w:val="both"/>
-      </w:pPr>
-      <w:r>
-        <w:t>4.15</w:t>
-      </w:r>
-      <w:r>
-        <w:t xml:space="preserve"> Dê exemplo de um comando utilizando subconsultas que utilize o operador </w:t>
-      </w:r>
-      <w:proofErr w:type="gramStart"/>
-      <w:r>
-        <w:t>not  exists</w:t>
-      </w:r>
-      <w:proofErr w:type="gramEnd"/>
-      <w:r>
-        <w:t>.</w:t>
-      </w:r>
-    </w:p>
-    <w:p>
-      <w:pPr>
-        <w:jc w:val="both"/>
-      </w:pPr>
-    </w:p>
-    <w:p>
-      <w:pPr>
-        <w:jc w:val="both"/>
-      </w:pPr>
-      <w:r>
-        <w:t>4.16</w:t>
-      </w:r>
-      <w:r>
-        <w:t xml:space="preserve"> Dê exemplo de uma subconsulta utilizada dentro de um comando Update.</w:t>
-      </w:r>
-    </w:p>
-    <w:p>
-      <w:pPr>
-        <w:jc w:val="both"/>
-      </w:pPr>
-    </w:p>
-    <w:p>
-      <w:pPr>
-        <w:jc w:val="both"/>
-      </w:pPr>
-      <w:r>
-        <w:t xml:space="preserve"> 4.17</w:t>
-      </w:r>
-      <w:r>
-        <w:t xml:space="preserve"> Dê exemplo de uma subconsulta utilizada dentro de um </w:t>
-      </w:r>
-      <w:proofErr w:type="gramStart"/>
-      <w:r>
-        <w:t>comando Delete</w:t>
-      </w:r>
-      <w:proofErr w:type="gramEnd"/>
-      <w:r>
-        <w:t>.</w:t>
-      </w:r>
-    </w:p>
-    <w:p>
-      <w:pPr>
-        <w:jc w:val="both"/>
-      </w:pPr>
-    </w:p>
-    <w:p>
-      <w:pPr>
-        <w:jc w:val="both"/>
-      </w:pPr>
-      <w:r>
-        <w:t>4.18 Dê exemplo de uma consulta utilizando a cláusula MINUS</w:t>
-      </w:r>
-    </w:p>
-    <w:p>
-      <w:pPr>
-        <w:jc w:val="both"/>
-      </w:pPr>
-    </w:p>
-    <w:p>
-      <w:pPr>
-        <w:jc w:val="both"/>
-      </w:pPr>
-      <w:r>
-        <w:t>4.19 Dê exemplo de uma consulta utilizando a cláusula INTERSECT.</w:t>
-      </w:r>
-    </w:p>
-    <w:p>
-      <w:pPr>
-        <w:jc w:val="both"/>
-      </w:pPr>
-    </w:p>
-    <w:p>
-      <w:pPr>
-        <w:jc w:val="both"/>
-      </w:pPr>
-    </w:p>
-    <w:p>
-      <w:pPr>
-        <w:jc w:val="both"/>
-      </w:pPr>
-      <w:r>
-        <w:t>================================================================</w:t>
-      </w:r>
-    </w:p>
-    <w:p>
-      <w:pPr>
-        <w:jc w:val="both"/>
-      </w:pPr>
-    </w:p>
-    <w:p>
-      <w:pPr>
-        <w:jc w:val="both"/>
-        <w:rPr>
-          <w:b/>
-        </w:rPr>
-      </w:pPr>
-      <w:r>
-        <w:rPr>
-          <w:b/>
-        </w:rPr>
-        <w:t>Parte PL/SQL</w:t>
-      </w:r>
-    </w:p>
-    <w:p>
-      <w:pPr>
-        <w:jc w:val="both"/>
-        <w:rPr>
-          <w:b/>
-        </w:rPr>
-      </w:pPr>
-      <w:r>
-        <w:rPr>
-          <w:b/>
-        </w:rPr>
-        <w:t>---------------------</w:t>
-      </w:r>
-    </w:p>
-    <w:p>
-      <w:pPr>
-        <w:jc w:val="both"/>
-      </w:pPr>
-    </w:p>
-    <w:p>
-      <w:pPr>
-        <w:jc w:val="both"/>
-      </w:pPr>
-      <w:r>
-        <w:t>5-Escreva uma função que seja útil para a lógica de negócios de seu sistema e indique o contexto de sua utilização.</w:t>
-      </w:r>
-    </w:p>
-    <w:p>
-      <w:pPr>
-        <w:jc w:val="both"/>
-      </w:pPr>
+        <w:t xml:space="preserve"> de requisições &lt;5 e &gt;0  “Produto Bom”</w:t>
+      </w:r>
     </w:p>
     <w:p>
       <w:pPr>
@@ -1112,274 +1377,7 @@
         <w:jc w:val="both"/>
       </w:pPr>
       <w:r>
-        <w:t xml:space="preserve">6- </w:t>
-      </w:r>
-      <w:r>
-        <w:t>Escreva um trigger que ao incluir uma ocorrência se já houver mais de</w:t>
-      </w:r>
-      <w:r>
-        <w:t xml:space="preserve"> 3</w:t>
-      </w:r>
-      <w:r>
-        <w:t xml:space="preserve"> </w:t>
-      </w:r>
-      <w:r>
-        <w:t xml:space="preserve">ocorrências </w:t>
-      </w:r>
-      <w:r>
-        <w:t>d</w:t>
-      </w:r>
-      <w:r>
-        <w:t>a</w:t>
-      </w:r>
-      <w:r>
-        <w:t xml:space="preserve"> mesma solicitação   gravar em uma tabela de log a mensagem</w:t>
-      </w:r>
-    </w:p>
-    <w:p>
-      <w:pPr>
-        <w:pStyle w:val="Corpodetexto2"/>
-        <w:jc w:val="both"/>
-      </w:pPr>
-    </w:p>
-    <w:p>
-      <w:pPr>
-        <w:pStyle w:val="Corpodetexto2"/>
-        <w:jc w:val="both"/>
-      </w:pPr>
-      <w:r>
-        <w:t>“Situação Grave – grande n</w:t>
-      </w:r>
-      <w:r>
-        <w:t>ú</w:t>
-      </w:r>
-      <w:r>
-        <w:t xml:space="preserve">mero de </w:t>
-      </w:r>
-      <w:proofErr w:type="gramStart"/>
-      <w:r>
-        <w:t>ocorrências  &lt;</w:t>
-      </w:r>
-      <w:proofErr w:type="gramEnd"/>
-      <w:r>
-        <w:t>codsolicitação.&gt; &lt;nomecliente&gt;&lt;qtde”.</w:t>
-      </w:r>
-    </w:p>
-    <w:p>
-      <w:pPr>
-        <w:pStyle w:val="Corpodetexto2"/>
-        <w:jc w:val="both"/>
-      </w:pPr>
-    </w:p>
-    <w:p>
-      <w:pPr>
-        <w:pStyle w:val="Corpodetexto2"/>
-        <w:jc w:val="both"/>
-      </w:pPr>
-      <w:r>
-        <w:t>7</w:t>
-      </w:r>
-      <w:r>
-        <w:t>- Escreva um trigger que ao excluir uma solicitação exclua também as suas ocorrências.</w:t>
-      </w:r>
-    </w:p>
-    <w:p>
-      <w:pPr>
-        <w:pStyle w:val="Corpodetexto2"/>
-        <w:jc w:val="both"/>
-      </w:pPr>
-    </w:p>
-    <w:p>
-      <w:pPr>
-        <w:pStyle w:val="Corpodetexto2"/>
-        <w:jc w:val="both"/>
-      </w:pPr>
-      <w:r>
-        <w:t>8</w:t>
-      </w:r>
-      <w:r>
-        <w:t>- Escreva uma procedure que calcule o custo de uma manutenção. Esta procedure d</w:t>
-      </w:r>
-      <w:r>
-        <w:t xml:space="preserve">eve receber como parâmetro o código da </w:t>
-      </w:r>
-      <w:r>
-        <w:t xml:space="preserve">Solicitação e somar as horas de todas as ocorrências realizadas para esta solicitação. Considerar que a unidade é sempre horas </w:t>
-      </w:r>
-      <w:proofErr w:type="gramStart"/>
-      <w:r>
-        <w:t>inteiras(</w:t>
-      </w:r>
-      <w:proofErr w:type="gramEnd"/>
-      <w:r>
-        <w:t>desconsiderar minutos). O custo base é</w:t>
-      </w:r>
-    </w:p>
-    <w:p>
-      <w:pPr>
-        <w:pStyle w:val="Corpodetexto2"/>
-        <w:jc w:val="both"/>
-      </w:pPr>
-      <w:r>
-        <w:t xml:space="preserve">    </w:t>
-      </w:r>
-    </w:p>
-    <w:p>
-      <w:pPr>
-        <w:pStyle w:val="Corpodetexto2"/>
-        <w:jc w:val="both"/>
-      </w:pPr>
-      <w:r>
-        <w:t>se   tipoProd = ´HW´     custo =</w:t>
-      </w:r>
-      <w:r>
-        <w:t xml:space="preserve"> r$2</w:t>
-      </w:r>
-      <w:r>
-        <w:t>0,00 por hora</w:t>
-      </w:r>
-    </w:p>
-    <w:p>
-      <w:pPr>
-        <w:pStyle w:val="Corpodetexto2"/>
-        <w:jc w:val="both"/>
-      </w:pPr>
-      <w:r>
-        <w:t xml:space="preserve">      </w:t>
-      </w:r>
-      <w:r>
-        <w:t xml:space="preserve"> tipoProd = ´SW´     custo = r$3</w:t>
-      </w:r>
-      <w:r>
-        <w:t>0,00 por hora</w:t>
-      </w:r>
-    </w:p>
-    <w:p>
-      <w:pPr>
-        <w:pStyle w:val="Corpodetexto2"/>
-        <w:jc w:val="both"/>
-      </w:pPr>
-    </w:p>
-    <w:p>
-      <w:pPr>
-        <w:pStyle w:val="Corpodetexto2"/>
-        <w:jc w:val="both"/>
-      </w:pPr>
-      <w:r>
-        <w:t>O custo total não pode ser menor do que o preço mínimo para a categoria.</w:t>
-      </w:r>
-    </w:p>
-    <w:p>
-      <w:pPr>
-        <w:pStyle w:val="Corpodetexto2"/>
-        <w:jc w:val="both"/>
-      </w:pPr>
-    </w:p>
-    <w:p>
-      <w:pPr>
-        <w:pStyle w:val="Corpodetexto2"/>
-        <w:jc w:val="both"/>
-      </w:pPr>
-    </w:p>
-    <w:p>
-      <w:pPr>
-        <w:pStyle w:val="Corpodetexto2"/>
-        <w:jc w:val="both"/>
-      </w:pPr>
-    </w:p>
-    <w:p>
-      <w:pPr>
-        <w:pStyle w:val="Corpodetexto2"/>
-        <w:jc w:val="both"/>
-      </w:pPr>
-      <w:r>
-        <w:t>9</w:t>
-      </w:r>
-      <w:r>
-        <w:t xml:space="preserve">- </w:t>
-      </w:r>
-      <w:proofErr w:type="gramStart"/>
-      <w:r>
-        <w:t>Escreva  um</w:t>
-      </w:r>
-      <w:r>
-        <w:t>a</w:t>
-      </w:r>
-      <w:proofErr w:type="gramEnd"/>
-      <w:r>
-        <w:t xml:space="preserve"> procedure </w:t>
-      </w:r>
-      <w:r>
-        <w:t xml:space="preserve">que receba como parâmetro o código do produto e </w:t>
-      </w:r>
-      <w:r>
-        <w:t xml:space="preserve"> verifique, quantas requisições existem (em qq situação) e classifique:</w:t>
-      </w:r>
-    </w:p>
-    <w:p>
-      <w:pPr>
-        <w:pStyle w:val="Corpodetexto2"/>
-        <w:jc w:val="both"/>
-      </w:pPr>
-    </w:p>
-    <w:p>
-      <w:pPr>
-        <w:pStyle w:val="Corpodetexto2"/>
-        <w:jc w:val="both"/>
-      </w:pPr>
-      <w:r>
         <w:t xml:space="preserve">           </w:t>
-      </w:r>
-      <w:proofErr w:type="gramStart"/>
-      <w:r>
-        <w:t>Se  qtde</w:t>
-      </w:r>
-      <w:proofErr w:type="gramEnd"/>
-      <w:r>
-        <w:t xml:space="preserve"> de requisições &gt;= 15 “Produto Ruim – não recomendar”</w:t>
-      </w:r>
-    </w:p>
-    <w:p>
-      <w:pPr>
-        <w:pStyle w:val="Corpodetexto2"/>
-        <w:jc w:val="both"/>
-      </w:pPr>
-      <w:r>
-        <w:t xml:space="preserve">           </w:t>
-      </w:r>
-      <w:proofErr w:type="gramStart"/>
-      <w:r>
-        <w:t>Se  qtde</w:t>
-      </w:r>
-      <w:proofErr w:type="gramEnd"/>
-      <w:r>
-        <w:t xml:space="preserve"> de requisições &gt;= 5 e &lt; 15  “Produto a ser verificado”</w:t>
-      </w:r>
-    </w:p>
-    <w:p>
-      <w:pPr>
-        <w:pStyle w:val="Corpodetexto2"/>
-        <w:jc w:val="both"/>
-      </w:pPr>
-      <w:r>
-        <w:t xml:space="preserve">           </w:t>
-      </w:r>
-      <w:proofErr w:type="gramStart"/>
-      <w:r>
-        <w:t>Se  qtde</w:t>
-      </w:r>
-      <w:proofErr w:type="gramEnd"/>
-      <w:r>
-        <w:t xml:space="preserve"> de requisições &lt;5 e &gt;0  “Produto Bom”</w:t>
-      </w:r>
-    </w:p>
-    <w:p>
-      <w:pPr>
-        <w:pStyle w:val="Corpodetexto2"/>
-        <w:jc w:val="both"/>
-      </w:pPr>
-      <w:r>
-        <w:t xml:space="preserve">            </w:t>
       </w:r>
       <w:proofErr w:type="gramStart"/>
       <w:r>
@@ -2403,6 +2401,50 @@
     <w:lsdException w:name="Subtitle" w:qFormat="1"/>
     <w:lsdException w:name="Strong" w:qFormat="1"/>
     <w:lsdException w:name="Emphasis" w:qFormat="1"/>
+    <w:lsdException w:name="Normal Table" w:semiHidden="1" w:unhideWhenUsed="1"/>
+    <w:lsdException w:name="Table Simple 1" w:semiHidden="1" w:unhideWhenUsed="1"/>
+    <w:lsdException w:name="Table Simple 2" w:semiHidden="1" w:unhideWhenUsed="1"/>
+    <w:lsdException w:name="Table Simple 3" w:semiHidden="1" w:unhideWhenUsed="1"/>
+    <w:lsdException w:name="Table Classic 1" w:semiHidden="1" w:unhideWhenUsed="1"/>
+    <w:lsdException w:name="Table Classic 2" w:semiHidden="1" w:unhideWhenUsed="1"/>
+    <w:lsdException w:name="Table Classic 3" w:semiHidden="1" w:unhideWhenUsed="1"/>
+    <w:lsdException w:name="Table Classic 4" w:semiHidden="1" w:unhideWhenUsed="1"/>
+    <w:lsdException w:name="Table Colorful 1" w:semiHidden="1" w:unhideWhenUsed="1"/>
+    <w:lsdException w:name="Table Colorful 2" w:semiHidden="1" w:unhideWhenUsed="1"/>
+    <w:lsdException w:name="Table Colorful 3" w:semiHidden="1" w:unhideWhenUsed="1"/>
+    <w:lsdException w:name="Table Columns 1" w:semiHidden="1" w:unhideWhenUsed="1"/>
+    <w:lsdException w:name="Table Columns 2" w:semiHidden="1" w:unhideWhenUsed="1"/>
+    <w:lsdException w:name="Table Columns 3" w:semiHidden="1" w:unhideWhenUsed="1"/>
+    <w:lsdException w:name="Table Columns 4" w:semiHidden="1" w:unhideWhenUsed="1"/>
+    <w:lsdException w:name="Table Columns 5" w:semiHidden="1" w:unhideWhenUsed="1"/>
+    <w:lsdException w:name="Table Grid 1" w:semiHidden="1" w:unhideWhenUsed="1"/>
+    <w:lsdException w:name="Table Grid 2" w:semiHidden="1" w:unhideWhenUsed="1"/>
+    <w:lsdException w:name="Table Grid 3" w:semiHidden="1" w:unhideWhenUsed="1"/>
+    <w:lsdException w:name="Table Grid 4" w:semiHidden="1" w:unhideWhenUsed="1"/>
+    <w:lsdException w:name="Table Grid 5" w:semiHidden="1" w:unhideWhenUsed="1"/>
+    <w:lsdException w:name="Table Grid 6" w:semiHidden="1" w:unhideWhenUsed="1"/>
+    <w:lsdException w:name="Table Grid 7" w:semiHidden="1" w:unhideWhenUsed="1"/>
+    <w:lsdException w:name="Table Grid 8" w:semiHidden="1" w:unhideWhenUsed="1"/>
+    <w:lsdException w:name="Table List 1" w:semiHidden="1" w:unhideWhenUsed="1"/>
+    <w:lsdException w:name="Table List 2" w:semiHidden="1" w:unhideWhenUsed="1"/>
+    <w:lsdException w:name="Table List 3" w:semiHidden="1" w:unhideWhenUsed="1"/>
+    <w:lsdException w:name="Table List 4" w:semiHidden="1" w:unhideWhenUsed="1"/>
+    <w:lsdException w:name="Table List 5" w:semiHidden="1" w:unhideWhenUsed="1"/>
+    <w:lsdException w:name="Table List 6" w:semiHidden="1" w:unhideWhenUsed="1"/>
+    <w:lsdException w:name="Table List 7" w:semiHidden="1" w:unhideWhenUsed="1"/>
+    <w:lsdException w:name="Table List 8" w:semiHidden="1" w:unhideWhenUsed="1"/>
+    <w:lsdException w:name="Table 3D effects 1" w:semiHidden="1" w:unhideWhenUsed="1"/>
+    <w:lsdException w:name="Table 3D effects 2" w:semiHidden="1" w:unhideWhenUsed="1"/>
+    <w:lsdException w:name="Table 3D effects 3" w:semiHidden="1" w:unhideWhenUsed="1"/>
+    <w:lsdException w:name="Table Contemporary" w:semiHidden="1" w:unhideWhenUsed="1"/>
+    <w:lsdException w:name="Table Elegant" w:semiHidden="1" w:unhideWhenUsed="1"/>
+    <w:lsdException w:name="Table Professional" w:semiHidden="1" w:unhideWhenUsed="1"/>
+    <w:lsdException w:name="Table Subtle 1" w:semiHidden="1" w:unhideWhenUsed="1"/>
+    <w:lsdException w:name="Table Subtle 2" w:semiHidden="1" w:unhideWhenUsed="1"/>
+    <w:lsdException w:name="Table Web 1" w:semiHidden="1" w:unhideWhenUsed="1"/>
+    <w:lsdException w:name="Table Web 2" w:semiHidden="1" w:unhideWhenUsed="1"/>
+    <w:lsdException w:name="Table Web 3" w:semiHidden="1" w:unhideWhenUsed="1"/>
+    <w:lsdException w:name="Table Theme" w:semiHidden="1" w:unhideWhenUsed="1"/>
     <w:lsdException w:name="Placeholder Text" w:semiHidden="1" w:uiPriority="99"/>
     <w:lsdException w:name="No Spacing" w:uiPriority="1" w:qFormat="1"/>
     <w:lsdException w:name="Light Shading" w:uiPriority="60"/>
@@ -2676,11 +2718,15 @@
   </w:style>
   <w:style w:type="character" w:default="1" w:styleId="Fontepargpadro">
     <w:name w:val="Default Paragraph Font"/>
+    <w:uiPriority w:val="1"/>
     <w:semiHidden/>
+    <w:unhideWhenUsed/>
   </w:style>
   <w:style w:type="table" w:default="1" w:styleId="Tabelanormal">
     <w:name w:val="Normal Table"/>
+    <w:uiPriority w:val="99"/>
     <w:semiHidden/>
+    <w:unhideWhenUsed/>
     <w:tblPr>
       <w:tblInd w:w="0" w:type="dxa"/>
       <w:tblCellMar>
@@ -2693,7 +2739,9 @@
   </w:style>
   <w:style w:type="numbering" w:default="1" w:styleId="Semlista">
     <w:name w:val="No List"/>
+    <w:uiPriority w:val="99"/>
     <w:semiHidden/>
+    <w:unhideWhenUsed/>
   </w:style>
   <w:style w:type="paragraph" w:styleId="Corpodetexto">
     <w:name w:val="Body Text"/>

</xml_diff>